<commit_message>
bookZimmer Klassen und ButtonHandler
</commit_message>
<xml_diff>
--- a/Dokumentation/Pflichtenheft.docx
+++ b/Dokumentation/Pflichtenheft.docx
@@ -20,7 +20,7 @@
             <mc:AlternateContent>
               <mc:Choice Requires="wps">
                 <w:drawing>
-                  <wp:anchor distT="0" distB="0" distL="114300" distR="114300" simplePos="0" relativeHeight="251659264" behindDoc="0" locked="0" layoutInCell="1" allowOverlap="1" wp14:anchorId="17352273" wp14:editId="6C775EC1">
+                  <wp:anchor distT="0" distB="0" distL="114300" distR="114300" simplePos="0" relativeHeight="251659264" behindDoc="0" locked="0" layoutInCell="1" allowOverlap="1" wp14:anchorId="2FA70049" wp14:editId="34C2C604">
                     <wp:simplePos x="0" y="0"/>
                     <mc:AlternateContent>
                       <mc:Choice Requires="wp14">
@@ -125,7 +125,7 @@
             <mc:AlternateContent>
               <mc:Choice Requires="wps">
                 <w:drawing>
-                  <wp:anchor distT="0" distB="0" distL="114300" distR="114300" simplePos="0" relativeHeight="251664384" behindDoc="0" locked="0" layoutInCell="1" allowOverlap="1" wp14:anchorId="3A7B0F2B" wp14:editId="1E01C49B">
+                  <wp:anchor distT="0" distB="0" distL="114300" distR="114300" simplePos="0" relativeHeight="251664384" behindDoc="0" locked="0" layoutInCell="1" allowOverlap="1" wp14:anchorId="2F334499" wp14:editId="5CDB5D73">
                     <wp:simplePos x="0" y="0"/>
                     <mc:AlternateContent>
                       <mc:Choice Requires="wp14">
@@ -303,7 +303,7 @@
             <mc:AlternateContent>
               <mc:Choice Requires="wps">
                 <w:drawing>
-                  <wp:anchor distT="0" distB="0" distL="114300" distR="114300" simplePos="0" relativeHeight="251663360" behindDoc="1" locked="0" layoutInCell="1" allowOverlap="1" wp14:anchorId="44E03BEF" wp14:editId="6968208E">
+                  <wp:anchor distT="0" distB="0" distL="114300" distR="114300" simplePos="0" relativeHeight="251663360" behindDoc="1" locked="0" layoutInCell="1" allowOverlap="1" wp14:anchorId="669CE3A2" wp14:editId="2BD5BC68">
                     <wp:simplePos x="0" y="0"/>
                     <wp:positionH relativeFrom="page">
                       <wp:align>center</wp:align>
@@ -399,7 +399,7 @@
             <mc:AlternateContent>
               <mc:Choice Requires="wps">
                 <w:drawing>
-                  <wp:anchor distT="0" distB="0" distL="114300" distR="114300" simplePos="0" relativeHeight="251660288" behindDoc="0" locked="0" layoutInCell="1" allowOverlap="1" wp14:anchorId="5AB5D488" wp14:editId="0CA7434B">
+                  <wp:anchor distT="0" distB="0" distL="114300" distR="114300" simplePos="0" relativeHeight="251660288" behindDoc="0" locked="0" layoutInCell="1" allowOverlap="1" wp14:anchorId="41A9B39A" wp14:editId="265C0246">
                     <wp:simplePos x="0" y="0"/>
                     <mc:AlternateContent>
                       <mc:Choice Requires="wp14">
@@ -564,7 +564,7 @@
             <mc:AlternateContent>
               <mc:Choice Requires="wps">
                 <w:drawing>
-                  <wp:anchor distT="0" distB="0" distL="114300" distR="114300" simplePos="0" relativeHeight="251662336" behindDoc="0" locked="0" layoutInCell="1" allowOverlap="1" wp14:anchorId="07CD5E94" wp14:editId="6CB20E6F">
+                  <wp:anchor distT="0" distB="0" distL="114300" distR="114300" simplePos="0" relativeHeight="251662336" behindDoc="0" locked="0" layoutInCell="1" allowOverlap="1" wp14:anchorId="32CFFD6A" wp14:editId="70399802">
                     <wp:simplePos x="0" y="0"/>
                     <mc:AlternateContent>
                       <mc:Choice Requires="wp14">
@@ -658,10 +658,7 @@
         <w:p>
           <w:pPr>
             <w:pStyle w:val="Listenabsatz"/>
-            <w:numPr>
-              <w:ilvl w:val="0"/>
-              <w:numId w:val="33"/>
-            </w:numPr>
+            <w:ind w:left="360"/>
             <w:rPr>
               <w:b/>
             </w:rPr>
@@ -674,7 +671,7 @@
             <mc:AlternateContent>
               <mc:Choice Requires="wps">
                 <w:drawing>
-                  <wp:anchor distT="0" distB="0" distL="114300" distR="114300" simplePos="0" relativeHeight="251661312" behindDoc="0" locked="0" layoutInCell="1" allowOverlap="1" wp14:anchorId="05E09AC9" wp14:editId="149EB836">
+                  <wp:anchor distT="0" distB="0" distL="114300" distR="114300" simplePos="0" relativeHeight="251661312" behindDoc="0" locked="0" layoutInCell="1" allowOverlap="1" wp14:anchorId="6C897005" wp14:editId="6F9B7436">
                     <wp:simplePos x="0" y="0"/>
                     <mc:AlternateContent>
                       <mc:Choice Requires="wp14">
@@ -935,6 +932,8 @@
             <w:t>Inhaltsverzeichnis</w:t>
           </w:r>
         </w:p>
+        <w:bookmarkStart w:id="0" w:name="_GoBack"/>
+        <w:bookmarkEnd w:id="0"/>
         <w:p>
           <w:pPr>
             <w:pStyle w:val="Verzeichnis1"/>
@@ -956,7 +955,7 @@
           <w:r>
             <w:fldChar w:fldCharType="separate"/>
           </w:r>
-          <w:hyperlink w:anchor="_Toc375222922" w:history="1">
+          <w:hyperlink w:anchor="_Toc375226848" w:history="1">
             <w:r>
               <w:rPr>
                 <w:rStyle w:val="Hyperlink"/>
@@ -991,7 +990,7 @@
                 <w:noProof/>
                 <w:webHidden/>
               </w:rPr>
-              <w:instrText xml:space="preserve"> PAGEREF _Toc375222922 \h </w:instrText>
+              <w:instrText xml:space="preserve"> PAGEREF _Toc375226848 \h </w:instrText>
             </w:r>
             <w:r>
               <w:rPr>
@@ -1011,7 +1010,7 @@
                 <w:noProof/>
                 <w:webHidden/>
               </w:rPr>
-              <w:t>2</w:t>
+              <w:t>3</w:t>
             </w:r>
             <w:r>
               <w:rPr>
@@ -1035,7 +1034,7 @@
               <w:lang w:eastAsia="de-DE"/>
             </w:rPr>
           </w:pPr>
-          <w:hyperlink w:anchor="_Toc375222923" w:history="1">
+          <w:hyperlink w:anchor="_Toc375226849" w:history="1">
             <w:r>
               <w:rPr>
                 <w:rStyle w:val="Hyperlink"/>
@@ -1079,7 +1078,7 @@
                 <w:noProof/>
                 <w:webHidden/>
               </w:rPr>
-              <w:instrText xml:space="preserve"> PAGEREF _Toc375222923 \h </w:instrText>
+              <w:instrText xml:space="preserve"> PAGEREF _Toc375226849 \h </w:instrText>
             </w:r>
             <w:r>
               <w:rPr>
@@ -1099,7 +1098,7 @@
                 <w:noProof/>
                 <w:webHidden/>
               </w:rPr>
-              <w:t>2</w:t>
+              <w:t>3</w:t>
             </w:r>
             <w:r>
               <w:rPr>
@@ -1123,7 +1122,7 @@
               <w:lang w:eastAsia="de-DE"/>
             </w:rPr>
           </w:pPr>
-          <w:hyperlink w:anchor="_Toc375222924" w:history="1">
+          <w:hyperlink w:anchor="_Toc375226850" w:history="1">
             <w:r>
               <w:rPr>
                 <w:rStyle w:val="Hyperlink"/>
@@ -1167,7 +1166,7 @@
                 <w:noProof/>
                 <w:webHidden/>
               </w:rPr>
-              <w:instrText xml:space="preserve"> PAGEREF _Toc375222924 \h </w:instrText>
+              <w:instrText xml:space="preserve"> PAGEREF _Toc375226850 \h </w:instrText>
             </w:r>
             <w:r>
               <w:rPr>
@@ -1187,7 +1186,7 @@
                 <w:noProof/>
                 <w:webHidden/>
               </w:rPr>
-              <w:t>2</w:t>
+              <w:t>3</w:t>
             </w:r>
             <w:r>
               <w:rPr>
@@ -1211,7 +1210,7 @@
               <w:lang w:eastAsia="de-DE"/>
             </w:rPr>
           </w:pPr>
-          <w:hyperlink w:anchor="_Toc375222925" w:history="1">
+          <w:hyperlink w:anchor="_Toc375226851" w:history="1">
             <w:r>
               <w:rPr>
                 <w:rStyle w:val="Hyperlink"/>
@@ -1253,7 +1252,7 @@
                 <w:noProof/>
                 <w:webHidden/>
               </w:rPr>
-              <w:instrText xml:space="preserve"> PAGEREF _Toc375222925 \h </w:instrText>
+              <w:instrText xml:space="preserve"> PAGEREF _Toc375226851 \h </w:instrText>
             </w:r>
             <w:r>
               <w:rPr>
@@ -1273,7 +1272,7 @@
                 <w:noProof/>
                 <w:webHidden/>
               </w:rPr>
-              <w:t>2</w:t>
+              <w:t>3</w:t>
             </w:r>
             <w:r>
               <w:rPr>
@@ -1297,7 +1296,7 @@
               <w:lang w:eastAsia="de-DE"/>
             </w:rPr>
           </w:pPr>
-          <w:hyperlink w:anchor="_Toc375222926" w:history="1">
+          <w:hyperlink w:anchor="_Toc375226852" w:history="1">
             <w:r>
               <w:rPr>
                 <w:rStyle w:val="Hyperlink"/>
@@ -1339,7 +1338,7 @@
                 <w:noProof/>
                 <w:webHidden/>
               </w:rPr>
-              <w:instrText xml:space="preserve"> PAGEREF _Toc375222926 \h </w:instrText>
+              <w:instrText xml:space="preserve"> PAGEREF _Toc375226852 \h </w:instrText>
             </w:r>
             <w:r>
               <w:rPr>
@@ -1359,7 +1358,7 @@
                 <w:noProof/>
                 <w:webHidden/>
               </w:rPr>
-              <w:t>2</w:t>
+              <w:t>3</w:t>
             </w:r>
             <w:r>
               <w:rPr>
@@ -1383,7 +1382,7 @@
               <w:lang w:eastAsia="de-DE"/>
             </w:rPr>
           </w:pPr>
-          <w:hyperlink w:anchor="_Toc375222927" w:history="1">
+          <w:hyperlink w:anchor="_Toc375226853" w:history="1">
             <w:r>
               <w:rPr>
                 <w:rStyle w:val="Hyperlink"/>
@@ -1425,7 +1424,7 @@
                 <w:noProof/>
                 <w:webHidden/>
               </w:rPr>
-              <w:instrText xml:space="preserve"> PAGEREF _Toc375222927 \h </w:instrText>
+              <w:instrText xml:space="preserve"> PAGEREF _Toc375226853 \h </w:instrText>
             </w:r>
             <w:r>
               <w:rPr>
@@ -1445,7 +1444,7 @@
                 <w:noProof/>
                 <w:webHidden/>
               </w:rPr>
-              <w:t>2</w:t>
+              <w:t>3</w:t>
             </w:r>
             <w:r>
               <w:rPr>
@@ -1464,10 +1463,12 @@
               <w:tab w:val="right" w:leader="dot" w:pos="9062"/>
             </w:tabs>
             <w:rPr>
+              <w:rFonts w:eastAsiaTheme="minorEastAsia"/>
               <w:noProof/>
+              <w:lang w:eastAsia="de-DE"/>
             </w:rPr>
           </w:pPr>
-          <w:hyperlink w:anchor="_Toc375222928" w:history="1">
+          <w:hyperlink w:anchor="_Toc375226854" w:history="1">
             <w:r>
               <w:rPr>
                 <w:rStyle w:val="Hyperlink"/>
@@ -1477,7 +1478,9 @@
             </w:r>
             <w:r>
               <w:rPr>
-                <w:noProof/>
+                <w:rFonts w:eastAsiaTheme="minorEastAsia"/>
+                <w:noProof/>
+                <w:lang w:eastAsia="de-DE"/>
               </w:rPr>
               <w:tab/>
             </w:r>
@@ -1507,7 +1510,7 @@
                 <w:noProof/>
                 <w:webHidden/>
               </w:rPr>
-              <w:instrText xml:space="preserve"> PAGEREF _Toc375222928 \h </w:instrText>
+              <w:instrText xml:space="preserve"> PAGEREF _Toc375226854 \h </w:instrText>
             </w:r>
             <w:r>
               <w:rPr>
@@ -1546,10 +1549,12 @@
               <w:tab w:val="right" w:leader="dot" w:pos="9062"/>
             </w:tabs>
             <w:rPr>
+              <w:rFonts w:eastAsiaTheme="minorEastAsia"/>
               <w:noProof/>
+              <w:lang w:eastAsia="de-DE"/>
             </w:rPr>
           </w:pPr>
-          <w:hyperlink w:anchor="_Toc375222929" w:history="1">
+          <w:hyperlink w:anchor="_Toc375226855" w:history="1">
             <w:r>
               <w:rPr>
                 <w:rStyle w:val="Hyperlink"/>
@@ -1559,7 +1564,9 @@
             </w:r>
             <w:r>
               <w:rPr>
-                <w:noProof/>
+                <w:rFonts w:eastAsiaTheme="minorEastAsia"/>
+                <w:noProof/>
+                <w:lang w:eastAsia="de-DE"/>
               </w:rPr>
               <w:tab/>
             </w:r>
@@ -1589,7 +1596,7 @@
                 <w:noProof/>
                 <w:webHidden/>
               </w:rPr>
-              <w:instrText xml:space="preserve"> PAGEREF _Toc375222929 \h </w:instrText>
+              <w:instrText xml:space="preserve"> PAGEREF _Toc375226855 \h </w:instrText>
             </w:r>
             <w:r>
               <w:rPr>
@@ -1633,7 +1640,7 @@
               <w:lang w:eastAsia="de-DE"/>
             </w:rPr>
           </w:pPr>
-          <w:hyperlink w:anchor="_Toc375222930" w:history="1">
+          <w:hyperlink w:anchor="_Toc375226856" w:history="1">
             <w:r>
               <w:rPr>
                 <w:rStyle w:val="Hyperlink"/>
@@ -1675,7 +1682,7 @@
                 <w:noProof/>
                 <w:webHidden/>
               </w:rPr>
-              <w:instrText xml:space="preserve"> PAGEREF _Toc375222930 \h </w:instrText>
+              <w:instrText xml:space="preserve"> PAGEREF _Toc375226856 \h </w:instrText>
             </w:r>
             <w:r>
               <w:rPr>
@@ -1719,7 +1726,7 @@
               <w:lang w:eastAsia="de-DE"/>
             </w:rPr>
           </w:pPr>
-          <w:hyperlink w:anchor="_Toc375222931" w:history="1">
+          <w:hyperlink w:anchor="_Toc375226857" w:history="1">
             <w:r>
               <w:rPr>
                 <w:rStyle w:val="Hyperlink"/>
@@ -1763,7 +1770,7 @@
                 <w:noProof/>
                 <w:webHidden/>
               </w:rPr>
-              <w:instrText xml:space="preserve"> PAGEREF _Toc375222931 \h </w:instrText>
+              <w:instrText xml:space="preserve"> PAGEREF _Toc375226857 \h </w:instrText>
             </w:r>
             <w:r>
               <w:rPr>
@@ -1807,7 +1814,7 @@
               <w:lang w:eastAsia="de-DE"/>
             </w:rPr>
           </w:pPr>
-          <w:hyperlink w:anchor="_Toc375222932" w:history="1">
+          <w:hyperlink w:anchor="_Toc375226858" w:history="1">
             <w:r>
               <w:rPr>
                 <w:rStyle w:val="Hyperlink"/>
@@ -1849,7 +1856,7 @@
                 <w:noProof/>
                 <w:webHidden/>
               </w:rPr>
-              <w:instrText xml:space="preserve"> PAGEREF _Toc375222932 \h </w:instrText>
+              <w:instrText xml:space="preserve"> PAGEREF _Toc375226858 \h </w:instrText>
             </w:r>
             <w:r>
               <w:rPr>
@@ -1893,7 +1900,7 @@
               <w:lang w:eastAsia="de-DE"/>
             </w:rPr>
           </w:pPr>
-          <w:hyperlink w:anchor="_Toc375222933" w:history="1">
+          <w:hyperlink w:anchor="_Toc375226859" w:history="1">
             <w:r>
               <w:rPr>
                 <w:rStyle w:val="Hyperlink"/>
@@ -1935,7 +1942,7 @@
                 <w:noProof/>
                 <w:webHidden/>
               </w:rPr>
-              <w:instrText xml:space="preserve"> PAGEREF _Toc375222933 \h </w:instrText>
+              <w:instrText xml:space="preserve"> PAGEREF _Toc375226859 \h </w:instrText>
             </w:r>
             <w:r>
               <w:rPr>
@@ -1979,7 +1986,7 @@
               <w:lang w:eastAsia="de-DE"/>
             </w:rPr>
           </w:pPr>
-          <w:hyperlink w:anchor="_Toc375222934" w:history="1">
+          <w:hyperlink w:anchor="_Toc375226860" w:history="1">
             <w:r>
               <w:rPr>
                 <w:rStyle w:val="Hyperlink"/>
@@ -2021,7 +2028,7 @@
                 <w:noProof/>
                 <w:webHidden/>
               </w:rPr>
-              <w:instrText xml:space="preserve"> PAGEREF _Toc375222934 \h </w:instrText>
+              <w:instrText xml:space="preserve"> PAGEREF _Toc375226860 \h </w:instrText>
             </w:r>
             <w:r>
               <w:rPr>
@@ -2065,7 +2072,7 @@
               <w:lang w:eastAsia="de-DE"/>
             </w:rPr>
           </w:pPr>
-          <w:hyperlink w:anchor="_Toc375222935" w:history="1">
+          <w:hyperlink w:anchor="_Toc375226861" w:history="1">
             <w:r>
               <w:rPr>
                 <w:rStyle w:val="Hyperlink"/>
@@ -2107,7 +2114,7 @@
                 <w:noProof/>
                 <w:webHidden/>
               </w:rPr>
-              <w:instrText xml:space="preserve"> PAGEREF _Toc375222935 \h </w:instrText>
+              <w:instrText xml:space="preserve"> PAGEREF _Toc375226861 \h </w:instrText>
             </w:r>
             <w:r>
               <w:rPr>
@@ -2151,7 +2158,7 @@
               <w:lang w:eastAsia="de-DE"/>
             </w:rPr>
           </w:pPr>
-          <w:hyperlink w:anchor="_Toc375222936" w:history="1">
+          <w:hyperlink w:anchor="_Toc375226862" w:history="1">
             <w:r>
               <w:rPr>
                 <w:rStyle w:val="Hyperlink"/>
@@ -2193,7 +2200,7 @@
                 <w:noProof/>
                 <w:webHidden/>
               </w:rPr>
-              <w:instrText xml:space="preserve"> PAGEREF _Toc375222936 \h </w:instrText>
+              <w:instrText xml:space="preserve"> PAGEREF _Toc375226862 \h </w:instrText>
             </w:r>
             <w:r>
               <w:rPr>
@@ -2237,7 +2244,7 @@
               <w:lang w:eastAsia="de-DE"/>
             </w:rPr>
           </w:pPr>
-          <w:hyperlink w:anchor="_Toc375222937" w:history="1">
+          <w:hyperlink w:anchor="_Toc375226863" w:history="1">
             <w:r>
               <w:rPr>
                 <w:rStyle w:val="Hyperlink"/>
@@ -2279,7 +2286,7 @@
                 <w:noProof/>
                 <w:webHidden/>
               </w:rPr>
-              <w:instrText xml:space="preserve"> PAGEREF _Toc375222937 \h </w:instrText>
+              <w:instrText xml:space="preserve"> PAGEREF _Toc375226863 \h </w:instrText>
             </w:r>
             <w:r>
               <w:rPr>
@@ -2323,7 +2330,7 @@
               <w:lang w:eastAsia="de-DE"/>
             </w:rPr>
           </w:pPr>
-          <w:hyperlink w:anchor="_Toc375222938" w:history="1">
+          <w:hyperlink w:anchor="_Toc375226864" w:history="1">
             <w:r>
               <w:rPr>
                 <w:rStyle w:val="Hyperlink"/>
@@ -2376,7 +2383,7 @@
                 <w:noProof/>
                 <w:webHidden/>
               </w:rPr>
-              <w:instrText xml:space="preserve"> PAGEREF _Toc375222938 \h </w:instrText>
+              <w:instrText xml:space="preserve"> PAGEREF _Toc375226864 \h </w:instrText>
             </w:r>
             <w:r>
               <w:rPr>
@@ -2420,7 +2427,7 @@
               <w:lang w:eastAsia="de-DE"/>
             </w:rPr>
           </w:pPr>
-          <w:hyperlink w:anchor="_Toc375222939" w:history="1">
+          <w:hyperlink w:anchor="_Toc375226865" w:history="1">
             <w:r>
               <w:rPr>
                 <w:rStyle w:val="Hyperlink"/>
@@ -2473,7 +2480,7 @@
                 <w:noProof/>
                 <w:webHidden/>
               </w:rPr>
-              <w:instrText xml:space="preserve"> PAGEREF _Toc375222939 \h </w:instrText>
+              <w:instrText xml:space="preserve"> PAGEREF _Toc375226865 \h </w:instrText>
             </w:r>
             <w:r>
               <w:rPr>
@@ -2517,7 +2524,7 @@
               <w:lang w:eastAsia="de-DE"/>
             </w:rPr>
           </w:pPr>
-          <w:hyperlink w:anchor="_Toc375222940" w:history="1">
+          <w:hyperlink w:anchor="_Toc375226866" w:history="1">
             <w:r>
               <w:rPr>
                 <w:rStyle w:val="Hyperlink"/>
@@ -2561,7 +2568,7 @@
                 <w:noProof/>
                 <w:webHidden/>
               </w:rPr>
-              <w:instrText xml:space="preserve"> PAGEREF _Toc375222940 \h </w:instrText>
+              <w:instrText xml:space="preserve"> PAGEREF _Toc375226866 \h </w:instrText>
             </w:r>
             <w:r>
               <w:rPr>
@@ -2605,7 +2612,7 @@
               <w:lang w:eastAsia="de-DE"/>
             </w:rPr>
           </w:pPr>
-          <w:hyperlink w:anchor="_Toc375222941" w:history="1">
+          <w:hyperlink w:anchor="_Toc375226867" w:history="1">
             <w:r>
               <w:rPr>
                 <w:rStyle w:val="Hyperlink"/>
@@ -2649,7 +2656,7 @@
                 <w:noProof/>
                 <w:webHidden/>
               </w:rPr>
-              <w:instrText xml:space="preserve"> PAGEREF _Toc375222941 \h </w:instrText>
+              <w:instrText xml:space="preserve"> PAGEREF _Toc375226867 \h </w:instrText>
             </w:r>
             <w:r>
               <w:rPr>
@@ -2693,7 +2700,7 @@
               <w:lang w:eastAsia="de-DE"/>
             </w:rPr>
           </w:pPr>
-          <w:hyperlink w:anchor="_Toc375222942" w:history="1">
+          <w:hyperlink w:anchor="_Toc375226868" w:history="1">
             <w:r>
               <w:rPr>
                 <w:rStyle w:val="Hyperlink"/>
@@ -2735,7 +2742,7 @@
                 <w:noProof/>
                 <w:webHidden/>
               </w:rPr>
-              <w:instrText xml:space="preserve"> PAGEREF _Toc375222942 \h </w:instrText>
+              <w:instrText xml:space="preserve"> PAGEREF _Toc375226868 \h </w:instrText>
             </w:r>
             <w:r>
               <w:rPr>
@@ -2779,7 +2786,7 @@
               <w:lang w:eastAsia="de-DE"/>
             </w:rPr>
           </w:pPr>
-          <w:hyperlink w:anchor="_Toc375222943" w:history="1">
+          <w:hyperlink w:anchor="_Toc375226869" w:history="1">
             <w:r>
               <w:rPr>
                 <w:rStyle w:val="Hyperlink"/>
@@ -2821,7 +2828,7 @@
                 <w:noProof/>
                 <w:webHidden/>
               </w:rPr>
-              <w:instrText xml:space="preserve"> PAGEREF _Toc375222943 \h </w:instrText>
+              <w:instrText xml:space="preserve"> PAGEREF _Toc375226869 \h </w:instrText>
             </w:r>
             <w:r>
               <w:rPr>
@@ -2865,7 +2872,7 @@
               <w:lang w:eastAsia="de-DE"/>
             </w:rPr>
           </w:pPr>
-          <w:hyperlink w:anchor="_Toc375222944" w:history="1">
+          <w:hyperlink w:anchor="_Toc375226870" w:history="1">
             <w:r>
               <w:rPr>
                 <w:rStyle w:val="Hyperlink"/>
@@ -2907,7 +2914,7 @@
                 <w:noProof/>
                 <w:webHidden/>
               </w:rPr>
-              <w:instrText xml:space="preserve"> PAGEREF _Toc375222944 \h </w:instrText>
+              <w:instrText xml:space="preserve"> PAGEREF _Toc375226870 \h </w:instrText>
             </w:r>
             <w:r>
               <w:rPr>
@@ -2951,7 +2958,7 @@
               <w:lang w:eastAsia="de-DE"/>
             </w:rPr>
           </w:pPr>
-          <w:hyperlink w:anchor="_Toc375222945" w:history="1">
+          <w:hyperlink w:anchor="_Toc375226871" w:history="1">
             <w:r>
               <w:rPr>
                 <w:rStyle w:val="Hyperlink"/>
@@ -2993,7 +3000,7 @@
                 <w:noProof/>
                 <w:webHidden/>
               </w:rPr>
-              <w:instrText xml:space="preserve"> PAGEREF _Toc375222945 \h </w:instrText>
+              <w:instrText xml:space="preserve"> PAGEREF _Toc375226871 \h </w:instrText>
             </w:r>
             <w:r>
               <w:rPr>
@@ -3037,7 +3044,7 @@
               <w:lang w:eastAsia="de-DE"/>
             </w:rPr>
           </w:pPr>
-          <w:hyperlink w:anchor="_Toc375222946" w:history="1">
+          <w:hyperlink w:anchor="_Toc375226872" w:history="1">
             <w:r>
               <w:rPr>
                 <w:rStyle w:val="Hyperlink"/>
@@ -3079,7 +3086,7 @@
                 <w:noProof/>
                 <w:webHidden/>
               </w:rPr>
-              <w:instrText xml:space="preserve"> PAGEREF _Toc375222946 \h </w:instrText>
+              <w:instrText xml:space="preserve"> PAGEREF _Toc375226872 \h </w:instrText>
             </w:r>
             <w:r>
               <w:rPr>
@@ -3123,7 +3130,7 @@
               <w:lang w:eastAsia="de-DE"/>
             </w:rPr>
           </w:pPr>
-          <w:hyperlink w:anchor="_Toc375222947" w:history="1">
+          <w:hyperlink w:anchor="_Toc375226873" w:history="1">
             <w:r>
               <w:rPr>
                 <w:rStyle w:val="Hyperlink"/>
@@ -3165,7 +3172,7 @@
                 <w:noProof/>
                 <w:webHidden/>
               </w:rPr>
-              <w:instrText xml:space="preserve"> PAGEREF _Toc375222947 \h </w:instrText>
+              <w:instrText xml:space="preserve"> PAGEREF _Toc375226873 \h </w:instrText>
             </w:r>
             <w:r>
               <w:rPr>
@@ -3209,7 +3216,7 @@
               <w:lang w:eastAsia="de-DE"/>
             </w:rPr>
           </w:pPr>
-          <w:hyperlink w:anchor="_Toc375222948" w:history="1">
+          <w:hyperlink w:anchor="_Toc375226874" w:history="1">
             <w:r>
               <w:rPr>
                 <w:rStyle w:val="Hyperlink"/>
@@ -3251,7 +3258,7 @@
                 <w:noProof/>
                 <w:webHidden/>
               </w:rPr>
-              <w:instrText xml:space="preserve"> PAGEREF _Toc375222948 \h </w:instrText>
+              <w:instrText xml:space="preserve"> PAGEREF _Toc375226874 \h </w:instrText>
             </w:r>
             <w:r>
               <w:rPr>
@@ -3295,7 +3302,7 @@
               <w:lang w:eastAsia="de-DE"/>
             </w:rPr>
           </w:pPr>
-          <w:hyperlink w:anchor="_Toc375222949" w:history="1">
+          <w:hyperlink w:anchor="_Toc375226875" w:history="1">
             <w:r>
               <w:rPr>
                 <w:rStyle w:val="Hyperlink"/>
@@ -3337,7 +3344,7 @@
                 <w:noProof/>
                 <w:webHidden/>
               </w:rPr>
-              <w:instrText xml:space="preserve"> PAGEREF _Toc375222949 \h </w:instrText>
+              <w:instrText xml:space="preserve"> PAGEREF _Toc375226875 \h </w:instrText>
             </w:r>
             <w:r>
               <w:rPr>
@@ -3381,7 +3388,7 @@
               <w:lang w:eastAsia="de-DE"/>
             </w:rPr>
           </w:pPr>
-          <w:hyperlink w:anchor="_Toc375222950" w:history="1">
+          <w:hyperlink w:anchor="_Toc375226876" w:history="1">
             <w:r>
               <w:rPr>
                 <w:rStyle w:val="Hyperlink"/>
@@ -3423,7 +3430,7 @@
                 <w:noProof/>
                 <w:webHidden/>
               </w:rPr>
-              <w:instrText xml:space="preserve"> PAGEREF _Toc375222950 \h </w:instrText>
+              <w:instrText xml:space="preserve"> PAGEREF _Toc375226876 \h </w:instrText>
             </w:r>
             <w:r>
               <w:rPr>
@@ -3467,7 +3474,7 @@
               <w:lang w:eastAsia="de-DE"/>
             </w:rPr>
           </w:pPr>
-          <w:hyperlink w:anchor="_Toc375222951" w:history="1">
+          <w:hyperlink w:anchor="_Toc375226877" w:history="1">
             <w:r>
               <w:rPr>
                 <w:rStyle w:val="Hyperlink"/>
@@ -3509,7 +3516,7 @@
                 <w:noProof/>
                 <w:webHidden/>
               </w:rPr>
-              <w:instrText xml:space="preserve"> PAGEREF _Toc375222951 \h </w:instrText>
+              <w:instrText xml:space="preserve"> PAGEREF _Toc375226877 \h </w:instrText>
             </w:r>
             <w:r>
               <w:rPr>
@@ -3553,7 +3560,7 @@
               <w:lang w:eastAsia="de-DE"/>
             </w:rPr>
           </w:pPr>
-          <w:hyperlink w:anchor="_Toc375222952" w:history="1">
+          <w:hyperlink w:anchor="_Toc375226878" w:history="1">
             <w:r>
               <w:rPr>
                 <w:rStyle w:val="Hyperlink"/>
@@ -3595,7 +3602,7 @@
                 <w:noProof/>
                 <w:webHidden/>
               </w:rPr>
-              <w:instrText xml:space="preserve"> PAGEREF _Toc375222952 \h </w:instrText>
+              <w:instrText xml:space="preserve"> PAGEREF _Toc375226878 \h </w:instrText>
             </w:r>
             <w:r>
               <w:rPr>
@@ -3639,7 +3646,7 @@
               <w:lang w:eastAsia="de-DE"/>
             </w:rPr>
           </w:pPr>
-          <w:hyperlink w:anchor="_Toc375222953" w:history="1">
+          <w:hyperlink w:anchor="_Toc375226879" w:history="1">
             <w:r>
               <w:rPr>
                 <w:rStyle w:val="Hyperlink"/>
@@ -3681,7 +3688,7 @@
                 <w:noProof/>
                 <w:webHidden/>
               </w:rPr>
-              <w:instrText xml:space="preserve"> PAGEREF _Toc375222953 \h </w:instrText>
+              <w:instrText xml:space="preserve"> PAGEREF _Toc375226879 \h </w:instrText>
             </w:r>
             <w:r>
               <w:rPr>
@@ -3725,7 +3732,7 @@
               <w:lang w:eastAsia="de-DE"/>
             </w:rPr>
           </w:pPr>
-          <w:hyperlink w:anchor="_Toc375222954" w:history="1">
+          <w:hyperlink w:anchor="_Toc375226880" w:history="1">
             <w:r>
               <w:rPr>
                 <w:rStyle w:val="Hyperlink"/>
@@ -3767,7 +3774,7 @@
                 <w:noProof/>
                 <w:webHidden/>
               </w:rPr>
-              <w:instrText xml:space="preserve"> PAGEREF _Toc375222954 \h </w:instrText>
+              <w:instrText xml:space="preserve"> PAGEREF _Toc375226880 \h </w:instrText>
             </w:r>
             <w:r>
               <w:rPr>
@@ -3811,7 +3818,7 @@
               <w:lang w:eastAsia="de-DE"/>
             </w:rPr>
           </w:pPr>
-          <w:hyperlink w:anchor="_Toc375222955" w:history="1">
+          <w:hyperlink w:anchor="_Toc375226881" w:history="1">
             <w:r>
               <w:rPr>
                 <w:rStyle w:val="Hyperlink"/>
@@ -3853,7 +3860,7 @@
                 <w:noProof/>
                 <w:webHidden/>
               </w:rPr>
-              <w:instrText xml:space="preserve"> PAGEREF _Toc375222955 \h </w:instrText>
+              <w:instrText xml:space="preserve"> PAGEREF _Toc375226881 \h </w:instrText>
             </w:r>
             <w:r>
               <w:rPr>
@@ -3897,7 +3904,7 @@
               <w:lang w:eastAsia="de-DE"/>
             </w:rPr>
           </w:pPr>
-          <w:hyperlink w:anchor="_Toc375222956" w:history="1">
+          <w:hyperlink w:anchor="_Toc375226882" w:history="1">
             <w:r>
               <w:rPr>
                 <w:rStyle w:val="Hyperlink"/>
@@ -3939,7 +3946,7 @@
                 <w:noProof/>
                 <w:webHidden/>
               </w:rPr>
-              <w:instrText xml:space="preserve"> PAGEREF _Toc375222956 \h </w:instrText>
+              <w:instrText xml:space="preserve"> PAGEREF _Toc375226882 \h </w:instrText>
             </w:r>
             <w:r>
               <w:rPr>
@@ -3983,7 +3990,7 @@
               <w:lang w:eastAsia="de-DE"/>
             </w:rPr>
           </w:pPr>
-          <w:hyperlink w:anchor="_Toc375222957" w:history="1">
+          <w:hyperlink w:anchor="_Toc375226883" w:history="1">
             <w:r>
               <w:rPr>
                 <w:rStyle w:val="Hyperlink"/>
@@ -4025,7 +4032,7 @@
                 <w:noProof/>
                 <w:webHidden/>
               </w:rPr>
-              <w:instrText xml:space="preserve"> PAGEREF _Toc375222957 \h </w:instrText>
+              <w:instrText xml:space="preserve"> PAGEREF _Toc375226883 \h </w:instrText>
             </w:r>
             <w:r>
               <w:rPr>
@@ -4046,6 +4053,178 @@
                 <w:webHidden/>
               </w:rPr>
               <w:t>10</w:t>
+            </w:r>
+            <w:r>
+              <w:rPr>
+                <w:noProof/>
+                <w:webHidden/>
+              </w:rPr>
+              <w:fldChar w:fldCharType="end"/>
+            </w:r>
+          </w:hyperlink>
+        </w:p>
+        <w:p>
+          <w:pPr>
+            <w:pStyle w:val="Verzeichnis1"/>
+            <w:tabs>
+              <w:tab w:val="left" w:pos="660"/>
+              <w:tab w:val="right" w:leader="dot" w:pos="9062"/>
+            </w:tabs>
+            <w:rPr>
+              <w:rFonts w:eastAsiaTheme="minorEastAsia"/>
+              <w:noProof/>
+              <w:lang w:eastAsia="de-DE"/>
+            </w:rPr>
+          </w:pPr>
+          <w:hyperlink w:anchor="_Toc375226884" w:history="1">
+            <w:r>
+              <w:rPr>
+                <w:rStyle w:val="Hyperlink"/>
+                <w:noProof/>
+              </w:rPr>
+              <w:t>12.</w:t>
+            </w:r>
+            <w:r>
+              <w:rPr>
+                <w:rFonts w:eastAsiaTheme="minorEastAsia"/>
+                <w:noProof/>
+                <w:lang w:eastAsia="de-DE"/>
+              </w:rPr>
+              <w:tab/>
+            </w:r>
+            <w:r>
+              <w:rPr>
+                <w:rStyle w:val="Hyperlink"/>
+                <w:noProof/>
+              </w:rPr>
+              <w:t>OAA-Modell</w:t>
+            </w:r>
+            <w:r>
+              <w:rPr>
+                <w:noProof/>
+                <w:webHidden/>
+              </w:rPr>
+              <w:tab/>
+            </w:r>
+            <w:r>
+              <w:rPr>
+                <w:noProof/>
+                <w:webHidden/>
+              </w:rPr>
+              <w:fldChar w:fldCharType="begin"/>
+            </w:r>
+            <w:r>
+              <w:rPr>
+                <w:noProof/>
+                <w:webHidden/>
+              </w:rPr>
+              <w:instrText xml:space="preserve"> PAGEREF _Toc375226884 \h </w:instrText>
+            </w:r>
+            <w:r>
+              <w:rPr>
+                <w:noProof/>
+                <w:webHidden/>
+              </w:rPr>
+            </w:r>
+            <w:r>
+              <w:rPr>
+                <w:noProof/>
+                <w:webHidden/>
+              </w:rPr>
+              <w:fldChar w:fldCharType="separate"/>
+            </w:r>
+            <w:r>
+              <w:rPr>
+                <w:noProof/>
+                <w:webHidden/>
+              </w:rPr>
+              <w:t>10</w:t>
+            </w:r>
+            <w:r>
+              <w:rPr>
+                <w:noProof/>
+                <w:webHidden/>
+              </w:rPr>
+              <w:fldChar w:fldCharType="end"/>
+            </w:r>
+          </w:hyperlink>
+        </w:p>
+        <w:p>
+          <w:pPr>
+            <w:pStyle w:val="Verzeichnis1"/>
+            <w:tabs>
+              <w:tab w:val="left" w:pos="660"/>
+              <w:tab w:val="right" w:leader="dot" w:pos="9062"/>
+            </w:tabs>
+            <w:rPr>
+              <w:rFonts w:eastAsiaTheme="minorEastAsia"/>
+              <w:noProof/>
+              <w:lang w:eastAsia="de-DE"/>
+            </w:rPr>
+          </w:pPr>
+          <w:hyperlink w:anchor="_Toc375226885" w:history="1">
+            <w:r>
+              <w:rPr>
+                <w:rStyle w:val="Hyperlink"/>
+                <w:noProof/>
+              </w:rPr>
+              <w:t>13.</w:t>
+            </w:r>
+            <w:r>
+              <w:rPr>
+                <w:rFonts w:eastAsiaTheme="minorEastAsia"/>
+                <w:noProof/>
+                <w:lang w:eastAsia="de-DE"/>
+              </w:rPr>
+              <w:tab/>
+            </w:r>
+            <w:r>
+              <w:rPr>
+                <w:rStyle w:val="Hyperlink"/>
+                <w:noProof/>
+              </w:rPr>
+              <w:t>Datenbankmodell</w:t>
+            </w:r>
+            <w:r>
+              <w:rPr>
+                <w:noProof/>
+                <w:webHidden/>
+              </w:rPr>
+              <w:tab/>
+            </w:r>
+            <w:r>
+              <w:rPr>
+                <w:noProof/>
+                <w:webHidden/>
+              </w:rPr>
+              <w:fldChar w:fldCharType="begin"/>
+            </w:r>
+            <w:r>
+              <w:rPr>
+                <w:noProof/>
+                <w:webHidden/>
+              </w:rPr>
+              <w:instrText xml:space="preserve"> PAGEREF _Toc375226885 \h </w:instrText>
+            </w:r>
+            <w:r>
+              <w:rPr>
+                <w:noProof/>
+                <w:webHidden/>
+              </w:rPr>
+            </w:r>
+            <w:r>
+              <w:rPr>
+                <w:noProof/>
+                <w:webHidden/>
+              </w:rPr>
+              <w:fldChar w:fldCharType="separate"/>
+            </w:r>
+            <w:r>
+              <w:rPr>
+                <w:noProof/>
+                <w:webHidden/>
+              </w:rPr>
+              <w:t>11</w:t>
             </w:r>
             <w:r>
               <w:rPr>
@@ -4076,7 +4255,7 @@
       <w:pPr>
         <w:pStyle w:val="berschrift1"/>
       </w:pPr>
-      <w:bookmarkStart w:id="0" w:name="_Toc375222922"/>
+      <w:bookmarkStart w:id="1" w:name="_Toc375226848"/>
       <w:r>
         <w:rPr>
           <w:lang w:eastAsia="de-DE"/>
@@ -4087,7 +4266,7 @@
       <w:r>
         <w:t xml:space="preserve"> Zielbestimmung</w:t>
       </w:r>
-      <w:bookmarkEnd w:id="0"/>
+      <w:bookmarkEnd w:id="1"/>
     </w:p>
     <w:p>
       <w:pPr>
@@ -4113,14 +4292,14 @@
           <w:lang w:eastAsia="de-DE"/>
         </w:rPr>
       </w:pPr>
-      <w:bookmarkStart w:id="1" w:name="_Toc375222923"/>
+      <w:bookmarkStart w:id="2" w:name="_Toc375226849"/>
       <w:r>
         <w:rPr>
           <w:lang w:eastAsia="de-DE"/>
         </w:rPr>
         <w:t>Musskriterien</w:t>
       </w:r>
-      <w:bookmarkEnd w:id="1"/>
+      <w:bookmarkEnd w:id="2"/>
     </w:p>
     <w:p>
       <w:pPr>
@@ -4226,14 +4405,14 @@
           <w:lang w:eastAsia="de-DE"/>
         </w:rPr>
       </w:pPr>
-      <w:bookmarkStart w:id="2" w:name="_Toc375222924"/>
+      <w:bookmarkStart w:id="3" w:name="_Toc375226850"/>
       <w:r>
         <w:rPr>
           <w:lang w:eastAsia="de-DE"/>
         </w:rPr>
         <w:t>Wunschkriterien</w:t>
       </w:r>
-      <w:bookmarkEnd w:id="2"/>
+      <w:bookmarkEnd w:id="3"/>
     </w:p>
     <w:p>
       <w:pPr>
@@ -4312,7 +4491,7 @@
           <w:numId w:val="33"/>
         </w:numPr>
       </w:pPr>
-      <w:bookmarkStart w:id="3" w:name="_Toc375222925"/>
+      <w:bookmarkStart w:id="4" w:name="_Toc375226851"/>
       <w:r>
         <w:rPr>
           <w:rStyle w:val="berschrift2Zchn"/>
@@ -4320,7 +4499,7 @@
         </w:rPr>
         <w:t>Abgrenzungskriterien</w:t>
       </w:r>
-      <w:bookmarkEnd w:id="3"/>
+      <w:bookmarkEnd w:id="4"/>
     </w:p>
     <w:p>
       <w:pPr>
@@ -4369,11 +4548,11 @@
           <w:numId w:val="33"/>
         </w:numPr>
       </w:pPr>
-      <w:bookmarkStart w:id="4" w:name="_Toc375222926"/>
+      <w:bookmarkStart w:id="5" w:name="_Toc375226852"/>
       <w:r>
         <w:t>Produkteinsatz</w:t>
       </w:r>
-      <w:bookmarkEnd w:id="4"/>
+      <w:bookmarkEnd w:id="5"/>
     </w:p>
     <w:p>
       <w:r>
@@ -4388,11 +4567,11 @@
           <w:numId w:val="33"/>
         </w:numPr>
       </w:pPr>
-      <w:bookmarkStart w:id="5" w:name="_Toc375222927"/>
+      <w:bookmarkStart w:id="6" w:name="_Toc375226853"/>
       <w:r>
         <w:t>Zielgruppen</w:t>
       </w:r>
-      <w:bookmarkEnd w:id="5"/>
+      <w:bookmarkEnd w:id="6"/>
     </w:p>
     <w:p>
       <w:pPr>
@@ -4413,11 +4592,11 @@
           <w:numId w:val="33"/>
         </w:numPr>
       </w:pPr>
-      <w:bookmarkStart w:id="6" w:name="_Toc375222928"/>
+      <w:bookmarkStart w:id="7" w:name="_Toc375226854"/>
       <w:r>
         <w:t>Rezeption</w:t>
       </w:r>
-      <w:bookmarkEnd w:id="6"/>
+      <w:bookmarkEnd w:id="7"/>
     </w:p>
     <w:p>
       <w:pPr>
@@ -4441,11 +4620,11 @@
           <w:numId w:val="33"/>
         </w:numPr>
       </w:pPr>
-      <w:bookmarkStart w:id="7" w:name="_Toc375222929"/>
+      <w:bookmarkStart w:id="8" w:name="_Toc375226855"/>
       <w:r>
         <w:t>Manager</w:t>
       </w:r>
-      <w:bookmarkEnd w:id="7"/>
+      <w:bookmarkEnd w:id="8"/>
     </w:p>
     <w:p>
       <w:pPr>
@@ -4469,12 +4648,12 @@
           <w:numId w:val="33"/>
         </w:numPr>
       </w:pPr>
-      <w:bookmarkStart w:id="8" w:name="_Toc375222930"/>
+      <w:bookmarkStart w:id="9" w:name="_Toc375226856"/>
       <w:r>
         <w:lastRenderedPageBreak/>
         <w:t>Produktübersicht</w:t>
       </w:r>
-      <w:bookmarkEnd w:id="8"/>
+      <w:bookmarkEnd w:id="9"/>
     </w:p>
     <w:p>
       <w:r>
@@ -4484,9 +4663,9 @@
         </w:rPr>
         <w:drawing>
           <wp:inline distT="0" distB="0" distL="0" distR="0">
-            <wp:extent cx="4388710" cy="8282763"/>
-            <wp:effectExtent l="0" t="0" r="0" b="4445"/>
-            <wp:docPr id="4" name="Grafik 4" descr="\\UDS1\Homes$\Stud\W12\ifw12221\Desktop\anwendungsfalldiagramm.png"/>
+            <wp:extent cx="4553297" cy="8601476"/>
+            <wp:effectExtent l="0" t="0" r="0" b="0"/>
+            <wp:docPr id="6" name="Grafik 6" descr="\\UDS1\Homes$\Stud\W12\ifw12251\Desktop\anwendungsfalldiagramm.png"/>
             <wp:cNvGraphicFramePr>
               <a:graphicFrameLocks xmlns:a="http://schemas.openxmlformats.org/drawingml/2006/main" noChangeAspect="1"/>
             </wp:cNvGraphicFramePr>
@@ -4494,7 +4673,7 @@
               <a:graphicData uri="http://schemas.openxmlformats.org/drawingml/2006/picture">
                 <pic:pic xmlns:pic="http://schemas.openxmlformats.org/drawingml/2006/picture">
                   <pic:nvPicPr>
-                    <pic:cNvPr id="0" name="Picture 11" descr="\\UDS1\Homes$\Stud\W12\ifw12221\Desktop\anwendungsfalldiagramm.png"/>
+                    <pic:cNvPr id="0" name="Picture 3" descr="\\UDS1\Homes$\Stud\W12\ifw12251\Desktop\anwendungsfalldiagramm.png"/>
                     <pic:cNvPicPr>
                       <a:picLocks noChangeAspect="1" noChangeArrowheads="1"/>
                     </pic:cNvPicPr>
@@ -4515,7 +4694,7 @@
                   <pic:spPr bwMode="auto">
                     <a:xfrm>
                       <a:off x="0" y="0"/>
-                      <a:ext cx="4388774" cy="8282884"/>
+                      <a:ext cx="4554160" cy="8603107"/>
                     </a:xfrm>
                     <a:prstGeom prst="rect">
                       <a:avLst/>
@@ -4534,11 +4713,6 @@
     </w:p>
     <w:p>
       <w:pPr>
-        <w:ind w:left="360"/>
-      </w:pPr>
-    </w:p>
-    <w:p>
-      <w:pPr>
         <w:pStyle w:val="berschrift1"/>
         <w:numPr>
           <w:ilvl w:val="0"/>
@@ -4548,7 +4722,7 @@
           <w:lang w:eastAsia="de-DE"/>
         </w:rPr>
       </w:pPr>
-      <w:bookmarkStart w:id="9" w:name="_Toc375222931"/>
+      <w:bookmarkStart w:id="10" w:name="_Toc375226857"/>
       <w:r>
         <w:rPr>
           <w:lang w:eastAsia="de-DE"/>
@@ -4556,7 +4730,7 @@
         <w:lastRenderedPageBreak/>
         <w:t>Geschäftsprozesse</w:t>
       </w:r>
-      <w:bookmarkEnd w:id="9"/>
+      <w:bookmarkEnd w:id="10"/>
     </w:p>
     <w:p>
       <w:pPr>
@@ -4566,11 +4740,11 @@
           <w:numId w:val="33"/>
         </w:numPr>
       </w:pPr>
-      <w:bookmarkStart w:id="10" w:name="_Toc375222932"/>
+      <w:bookmarkStart w:id="11" w:name="_Toc375226858"/>
       <w:r>
         <w:t>Geschäftsprozess: Kundenstammsatz anlegen</w:t>
       </w:r>
-      <w:bookmarkEnd w:id="10"/>
+      <w:bookmarkEnd w:id="11"/>
     </w:p>
     <w:p>
       <w:pPr>
@@ -4869,7 +5043,7 @@
           <w:numId w:val="33"/>
         </w:numPr>
       </w:pPr>
-      <w:bookmarkStart w:id="11" w:name="_Toc375222933"/>
+      <w:bookmarkStart w:id="12" w:name="_Toc375226859"/>
       <w:r>
         <w:t>Geschäftsprozess: Zimmer</w:t>
       </w:r>
@@ -4879,7 +5053,7 @@
       <w:r>
         <w:t xml:space="preserve"> anlegen</w:t>
       </w:r>
-      <w:bookmarkEnd w:id="11"/>
+      <w:bookmarkEnd w:id="12"/>
     </w:p>
     <w:p>
       <w:pPr>
@@ -5123,11 +5297,11 @@
           <w:numId w:val="33"/>
         </w:numPr>
       </w:pPr>
-      <w:bookmarkStart w:id="12" w:name="_Toc375222934"/>
+      <w:bookmarkStart w:id="13" w:name="_Toc375226860"/>
       <w:r>
         <w:t>Geschäftsprozess: Dienstleistung anlegen</w:t>
       </w:r>
-      <w:bookmarkEnd w:id="12"/>
+      <w:bookmarkEnd w:id="13"/>
     </w:p>
     <w:p>
       <w:pPr>
@@ -5348,11 +5522,11 @@
           <w:numId w:val="33"/>
         </w:numPr>
       </w:pPr>
-      <w:bookmarkStart w:id="13" w:name="_Toc375222935"/>
+      <w:bookmarkStart w:id="14" w:name="_Toc375226861"/>
       <w:r>
         <w:t>Geschäftsprozess: Kundendaten ändern</w:t>
       </w:r>
-      <w:bookmarkEnd w:id="13"/>
+      <w:bookmarkEnd w:id="14"/>
     </w:p>
     <w:p>
       <w:pPr>
@@ -5467,7 +5641,7 @@
         <w:t>Nachbedingung Fehlschlag:</w:t>
       </w:r>
       <w:r>
-        <w:t xml:space="preserve"> -</w:t>
+        <w:t xml:space="preserve"> Die Daten wurden nicht geändert.</w:t>
       </w:r>
     </w:p>
     <w:p>
@@ -5599,7 +5773,7 @@
           <w:numId w:val="33"/>
         </w:numPr>
       </w:pPr>
-      <w:bookmarkStart w:id="14" w:name="_Toc375222936"/>
+      <w:bookmarkStart w:id="15" w:name="_Toc375226862"/>
       <w:r>
         <w:t>Geschäftsp</w:t>
       </w:r>
@@ -5609,7 +5783,7 @@
       <w:r>
         <w:t>Zimmerdaten ändern</w:t>
       </w:r>
-      <w:bookmarkEnd w:id="14"/>
+      <w:bookmarkEnd w:id="15"/>
     </w:p>
     <w:p>
       <w:pPr>
@@ -5709,7 +5883,10 @@
         <w:t>Nachbedingung Fehlschlag:</w:t>
       </w:r>
       <w:r>
-        <w:t xml:space="preserve"> -</w:t>
+        <w:t xml:space="preserve"> </w:t>
+      </w:r>
+      <w:r>
+        <w:t>Die Daten wurden nicht geändert.</w:t>
       </w:r>
     </w:p>
     <w:p>
@@ -5841,11 +6018,11 @@
           <w:numId w:val="33"/>
         </w:numPr>
       </w:pPr>
-      <w:bookmarkStart w:id="15" w:name="_Toc375222937"/>
+      <w:bookmarkStart w:id="16" w:name="_Toc375226863"/>
       <w:r>
         <w:t>Geschäftsprozess: Dienstleistungsdaten ändern</w:t>
       </w:r>
-      <w:bookmarkEnd w:id="15"/>
+      <w:bookmarkEnd w:id="16"/>
     </w:p>
     <w:p>
       <w:pPr>
@@ -5934,7 +6111,10 @@
         <w:t>Nachbedingung Fehlschlag:</w:t>
       </w:r>
       <w:r>
-        <w:t xml:space="preserve"> -</w:t>
+        <w:t xml:space="preserve"> </w:t>
+      </w:r>
+      <w:r>
+        <w:t>Die Daten wurden nicht geändert.</w:t>
       </w:r>
     </w:p>
     <w:p>
@@ -6068,7 +6248,7 @@
           <w:lang w:eastAsia="de-DE"/>
         </w:rPr>
       </w:pPr>
-      <w:bookmarkStart w:id="16" w:name="_Toc375222938"/>
+      <w:bookmarkStart w:id="17" w:name="_Toc375226864"/>
       <w:r>
         <w:t xml:space="preserve">Geschäftsprozess: </w:t>
       </w:r>
@@ -6082,7 +6262,7 @@
         </w:rPr>
         <w:t>immerbuchung</w:t>
       </w:r>
-      <w:bookmarkEnd w:id="16"/>
+      <w:bookmarkEnd w:id="17"/>
     </w:p>
     <w:p>
       <w:pPr>
@@ -6291,7 +6471,10 @@
         <w:spacing w:after="0"/>
       </w:pPr>
       <w:r>
-        <w:t>Auswahl eines oder mehrerer Zimmer die für den erforderlichen Zeitraum zur Verfügung stehen.</w:t>
+        <w:t>Auswahl eines oder mehrerer Zimmer die für den erforderliche</w:t>
+      </w:r>
+      <w:r>
+        <w:t>n Zeitraum zur Verfügung stehen</w:t>
       </w:r>
     </w:p>
     <w:p>
@@ -6304,7 +6487,10 @@
         <w:spacing w:after="0"/>
       </w:pPr>
       <w:r>
-        <w:t>Update der Datenbank um Doppelbuchungen auszuschließen.</w:t>
+        <w:t>Update der Datenbank um</w:t>
+      </w:r>
+      <w:r>
+        <w:t xml:space="preserve"> Doppelbuchungen auszuschließen</w:t>
       </w:r>
     </w:p>
     <w:p>
@@ -6363,7 +6549,7 @@
           <w:lang w:eastAsia="de-DE"/>
         </w:rPr>
       </w:pPr>
-      <w:bookmarkStart w:id="17" w:name="_Toc375222939"/>
+      <w:bookmarkStart w:id="18" w:name="_Toc375226865"/>
       <w:r>
         <w:t>Geschäftsprozess:</w:t>
       </w:r>
@@ -6374,7 +6560,7 @@
         </w:rPr>
         <w:t xml:space="preserve"> Dienstleistungsbuchung</w:t>
       </w:r>
-      <w:bookmarkEnd w:id="17"/>
+      <w:bookmarkEnd w:id="18"/>
     </w:p>
     <w:p>
       <w:pPr>
@@ -6649,7 +6835,7 @@
           <w:lang w:eastAsia="de-DE"/>
         </w:rPr>
       </w:pPr>
-      <w:bookmarkStart w:id="18" w:name="_Toc375222940"/>
+      <w:bookmarkStart w:id="19" w:name="_Toc375226866"/>
       <w:r>
         <w:t>Geschäftsprozess:</w:t>
       </w:r>
@@ -6659,7 +6845,7 @@
       <w:r>
         <w:t>stornieren</w:t>
       </w:r>
-      <w:bookmarkEnd w:id="18"/>
+      <w:bookmarkEnd w:id="19"/>
     </w:p>
     <w:p>
       <w:pPr>
@@ -6909,7 +7095,7 @@
           <w:lang w:eastAsia="de-DE"/>
         </w:rPr>
       </w:pPr>
-      <w:bookmarkStart w:id="19" w:name="_Toc375222941"/>
+      <w:bookmarkStart w:id="20" w:name="_Toc375226867"/>
       <w:r>
         <w:t xml:space="preserve">Geschäftsprozess: </w:t>
       </w:r>
@@ -6922,7 +7108,7 @@
       <w:r>
         <w:t>stornieren</w:t>
       </w:r>
-      <w:bookmarkEnd w:id="19"/>
+      <w:bookmarkEnd w:id="20"/>
     </w:p>
     <w:p>
       <w:pPr>
@@ -7142,11 +7328,11 @@
           <w:numId w:val="33"/>
         </w:numPr>
       </w:pPr>
-      <w:bookmarkStart w:id="20" w:name="_Toc375222942"/>
+      <w:bookmarkStart w:id="21" w:name="_Toc375226868"/>
       <w:r>
         <w:t>Listen</w:t>
       </w:r>
-      <w:bookmarkEnd w:id="20"/>
+      <w:bookmarkEnd w:id="21"/>
     </w:p>
     <w:p>
       <w:pPr>
@@ -7156,11 +7342,11 @@
           <w:numId w:val="33"/>
         </w:numPr>
       </w:pPr>
-      <w:bookmarkStart w:id="21" w:name="_Toc375222943"/>
+      <w:bookmarkStart w:id="22" w:name="_Toc375226869"/>
       <w:r>
         <w:t>Kundenliste</w:t>
       </w:r>
-      <w:bookmarkEnd w:id="21"/>
+      <w:bookmarkEnd w:id="22"/>
     </w:p>
     <w:p>
       <w:pPr>
@@ -7197,11 +7383,11 @@
           <w:numId w:val="33"/>
         </w:numPr>
       </w:pPr>
-      <w:bookmarkStart w:id="22" w:name="_Toc375222944"/>
+      <w:bookmarkStart w:id="23" w:name="_Toc375226870"/>
       <w:r>
         <w:t>Zimmerliste</w:t>
       </w:r>
-      <w:bookmarkEnd w:id="22"/>
+      <w:bookmarkEnd w:id="23"/>
     </w:p>
     <w:p>
       <w:pPr>
@@ -7235,11 +7421,11 @@
           <w:numId w:val="33"/>
         </w:numPr>
       </w:pPr>
-      <w:bookmarkStart w:id="23" w:name="_Toc375222945"/>
+      <w:bookmarkStart w:id="24" w:name="_Toc375226871"/>
       <w:r>
         <w:t>Dienstleistungsliste</w:t>
       </w:r>
-      <w:bookmarkEnd w:id="23"/>
+      <w:bookmarkEnd w:id="24"/>
     </w:p>
     <w:p>
       <w:pPr>
@@ -7271,14 +7457,14 @@
           <w:numId w:val="33"/>
         </w:numPr>
       </w:pPr>
-      <w:bookmarkStart w:id="24" w:name="_Toc375222946"/>
+      <w:bookmarkStart w:id="25" w:name="_Toc375226872"/>
       <w:r>
         <w:t>Buchun</w:t>
       </w:r>
       <w:r>
         <w:t>gsliste</w:t>
       </w:r>
-      <w:bookmarkEnd w:id="24"/>
+      <w:bookmarkEnd w:id="25"/>
     </w:p>
     <w:p>
       <w:pPr>
@@ -7300,11 +7486,11 @@
           <w:numId w:val="33"/>
         </w:numPr>
       </w:pPr>
-      <w:bookmarkStart w:id="25" w:name="_Toc375222947"/>
+      <w:bookmarkStart w:id="26" w:name="_Toc375226873"/>
       <w:r>
         <w:t>Stammdaten</w:t>
       </w:r>
-      <w:bookmarkEnd w:id="25"/>
+      <w:bookmarkEnd w:id="26"/>
     </w:p>
     <w:p>
       <w:pPr>
@@ -7317,7 +7503,7 @@
           <w:b w:val="0"/>
         </w:rPr>
       </w:pPr>
-      <w:bookmarkStart w:id="26" w:name="_Toc375222948"/>
+      <w:bookmarkStart w:id="27" w:name="_Toc375226874"/>
       <w:r>
         <w:rPr>
           <w:rStyle w:val="berschrift2Zchn"/>
@@ -7325,7 +7511,7 @@
         </w:rPr>
         <w:t>Kundendaten</w:t>
       </w:r>
-      <w:bookmarkEnd w:id="26"/>
+      <w:bookmarkEnd w:id="27"/>
     </w:p>
     <w:p>
       <w:pPr>
@@ -7344,11 +7530,11 @@
           <w:numId w:val="33"/>
         </w:numPr>
       </w:pPr>
-      <w:bookmarkStart w:id="27" w:name="_Toc375222949"/>
+      <w:bookmarkStart w:id="28" w:name="_Toc375226875"/>
       <w:r>
         <w:t>Zimmerdaten</w:t>
       </w:r>
-      <w:bookmarkEnd w:id="27"/>
+      <w:bookmarkEnd w:id="28"/>
     </w:p>
     <w:p>
       <w:pPr>
@@ -7367,11 +7553,11 @@
           <w:numId w:val="33"/>
         </w:numPr>
       </w:pPr>
-      <w:bookmarkStart w:id="28" w:name="_Toc375222950"/>
+      <w:bookmarkStart w:id="29" w:name="_Toc375226876"/>
       <w:r>
         <w:t>Dienstleistungsdaten</w:t>
       </w:r>
-      <w:bookmarkEnd w:id="28"/>
+      <w:bookmarkEnd w:id="29"/>
     </w:p>
     <w:p>
       <w:pPr>
@@ -7397,11 +7583,11 @@
           <w:numId w:val="33"/>
         </w:numPr>
       </w:pPr>
-      <w:bookmarkStart w:id="29" w:name="_Toc375222951"/>
+      <w:bookmarkStart w:id="30" w:name="_Toc375226877"/>
       <w:r>
         <w:t>Produktleistungen</w:t>
       </w:r>
-      <w:bookmarkEnd w:id="29"/>
+      <w:bookmarkEnd w:id="30"/>
     </w:p>
     <w:p>
       <w:pPr>
@@ -7416,7 +7602,19 @@
         <w:rPr>
           <w:sz w:val="24"/>
         </w:rPr>
-        <w:t>Ale</w:t>
+        <w:t>A</w:t>
+      </w:r>
+      <w:r>
+        <w:rPr>
+          <w:sz w:val="24"/>
+        </w:rPr>
+        <w:t>l</w:t>
+      </w:r>
+      <w:r>
+        <w:rPr>
+          <w:sz w:val="24"/>
+        </w:rPr>
+        <w:t>le</w:t>
       </w:r>
       <w:r>
         <w:t xml:space="preserve"> Reaktionszeiten auf Benutzeraktionen müssen unter 5 Sekunden liegen.</w:t>
@@ -7434,6 +7632,9 @@
       <w:r>
         <w:t>Die Zimmerbuchung erfolgt in Echtzeit</w:t>
       </w:r>
+      <w:r>
+        <w:t>.</w:t>
+      </w:r>
     </w:p>
     <w:p>
       <w:pPr>
@@ -7459,11 +7660,11 @@
           <w:numId w:val="33"/>
         </w:numPr>
       </w:pPr>
-      <w:bookmarkStart w:id="30" w:name="_Toc375222952"/>
+      <w:bookmarkStart w:id="31" w:name="_Toc375226878"/>
       <w:r>
         <w:t>Qualitätsanforderungen</w:t>
       </w:r>
-      <w:bookmarkEnd w:id="30"/>
+      <w:bookmarkEnd w:id="31"/>
     </w:p>
     <w:p>
       <w:pPr>
@@ -9015,11 +9216,11 @@
           <w:numId w:val="33"/>
         </w:numPr>
       </w:pPr>
-      <w:bookmarkStart w:id="31" w:name="_Toc375222953"/>
+      <w:bookmarkStart w:id="32" w:name="_Toc375226879"/>
       <w:r>
         <w:t>Benutzungsoberfläche</w:t>
       </w:r>
-      <w:bookmarkEnd w:id="31"/>
+      <w:bookmarkEnd w:id="32"/>
     </w:p>
     <w:p>
       <w:pPr>
@@ -9075,23 +9276,21 @@
     <w:p>
       <w:pPr>
         <w:pStyle w:val="Listenabsatz"/>
+        <w:numPr>
+          <w:ilvl w:val="0"/>
+          <w:numId w:val="42"/>
+        </w:numPr>
         <w:spacing w:after="0"/>
-        <w:ind w:left="360"/>
-      </w:pPr>
-      <w:r>
-        <w:t>(</w:t>
-      </w:r>
-      <w:r>
-        <w:rPr>
-          <w:color w:val="FF0000"/>
-        </w:rPr>
-        <w:t>Benutzerauthentifizierung</w:t>
-      </w:r>
-    </w:p>
-    <w:p>
-      <w:pPr>
-        <w:spacing w:after="0"/>
-      </w:pPr>
+      </w:pPr>
+      <w:r>
+        <w:t>Nach dem Start</w:t>
+      </w:r>
+      <w:r>
+        <w:t xml:space="preserve"> der Anwendung</w:t>
+      </w:r>
+      <w:r>
+        <w:t xml:space="preserve"> muss sich der Anwender als Rezeptions- bzw. Manager authentifizieren</w:t>
+      </w:r>
     </w:p>
     <w:p>
       <w:pPr>
@@ -9101,11 +9300,11 @@
           <w:numId w:val="33"/>
         </w:numPr>
       </w:pPr>
-      <w:bookmarkStart w:id="32" w:name="_Toc375222954"/>
+      <w:bookmarkStart w:id="33" w:name="_Toc375226880"/>
       <w:r>
         <w:t>Technische Produktumgebung</w:t>
       </w:r>
-      <w:bookmarkEnd w:id="32"/>
+      <w:bookmarkEnd w:id="33"/>
     </w:p>
     <w:p>
       <w:pPr>
@@ -9115,11 +9314,11 @@
           <w:numId w:val="33"/>
         </w:numPr>
       </w:pPr>
-      <w:bookmarkStart w:id="33" w:name="_Toc375222955"/>
+      <w:bookmarkStart w:id="34" w:name="_Toc375226881"/>
       <w:r>
         <w:t>Betriebssystem:</w:t>
       </w:r>
-      <w:bookmarkEnd w:id="33"/>
+      <w:bookmarkEnd w:id="34"/>
     </w:p>
     <w:p>
       <w:pPr>
@@ -9136,6 +9335,9 @@
       <w:proofErr w:type="spellEnd"/>
       <w:r>
         <w:t xml:space="preserve"> vorgesehen Betriebssysteme werden unterstützt</w:t>
+      </w:r>
+      <w:r>
+        <w:t>.</w:t>
       </w:r>
     </w:p>
     <w:p>
@@ -9146,11 +9348,11 @@
           <w:numId w:val="33"/>
         </w:numPr>
       </w:pPr>
-      <w:bookmarkStart w:id="34" w:name="_Toc375222956"/>
+      <w:bookmarkStart w:id="35" w:name="_Toc375226882"/>
       <w:r>
         <w:t>Software:</w:t>
       </w:r>
-      <w:bookmarkEnd w:id="34"/>
+      <w:bookmarkEnd w:id="35"/>
     </w:p>
     <w:p>
       <w:pPr>
@@ -9170,7 +9372,16 @@
       </w:r>
       <w:proofErr w:type="spellEnd"/>
       <w:r>
-        <w:t xml:space="preserve"> 7.x.x</w:t>
+        <w:t xml:space="preserve"> 7.</w:t>
+      </w:r>
+      <w:r>
+        <w:t>0</w:t>
+      </w:r>
+      <w:r>
+        <w:t>.</w:t>
+      </w:r>
+      <w:r>
+        <w:t xml:space="preserve"> Update 45 und höher</w:t>
       </w:r>
     </w:p>
     <w:p>
@@ -9194,11 +9405,11 @@
           <w:numId w:val="33"/>
         </w:numPr>
       </w:pPr>
-      <w:bookmarkStart w:id="35" w:name="_Toc375222957"/>
+      <w:bookmarkStart w:id="36" w:name="_Toc375226883"/>
       <w:r>
         <w:t>Gliederung nach Benutzer</w:t>
       </w:r>
-      <w:bookmarkEnd w:id="35"/>
+      <w:bookmarkEnd w:id="36"/>
     </w:p>
     <w:p>
       <w:pPr>
@@ -9219,9 +9430,11 @@
           <w:numId w:val="33"/>
         </w:numPr>
       </w:pPr>
+      <w:bookmarkStart w:id="37" w:name="_Toc375226884"/>
       <w:r>
         <w:t>OAA-Modell</w:t>
       </w:r>
+      <w:bookmarkEnd w:id="37"/>
     </w:p>
     <w:p>
       <w:pPr>
@@ -9290,23 +9503,21 @@
           <w:numId w:val="33"/>
         </w:numPr>
       </w:pPr>
+      <w:bookmarkStart w:id="38" w:name="_Toc375226885"/>
       <w:r>
         <w:lastRenderedPageBreak/>
         <w:t>Datenbankmodell</w:t>
       </w:r>
-    </w:p>
-    <w:p>
-      <w:pPr>
-        <w:pStyle w:val="berschrift1"/>
-        <w:ind w:left="360"/>
-      </w:pPr>
+      <w:bookmarkEnd w:id="38"/>
+    </w:p>
+    <w:p>
       <w:r>
         <w:rPr>
           <w:noProof/>
           <w:lang w:eastAsia="de-DE"/>
         </w:rPr>
         <w:drawing>
-          <wp:inline distT="0" distB="0" distL="0" distR="0" wp14:anchorId="3196AAC0" wp14:editId="7C214C9B">
+          <wp:inline distT="0" distB="0" distL="0" distR="0" wp14:anchorId="508FAD7F" wp14:editId="32FFBE0D">
             <wp:extent cx="5358765" cy="3455670"/>
             <wp:effectExtent l="0" t="0" r="0" b="0"/>
             <wp:docPr id="2" name="Grafik 2" descr="C:\Users\Willi\SkyDrive\Dokumente\Studium\3. Semester\Workspace\Hotel\Dokumentation\Datenbank.png"/>
@@ -9355,10 +9566,6 @@
         </w:drawing>
       </w:r>
     </w:p>
-    <w:p>
-      <w:bookmarkStart w:id="36" w:name="_GoBack"/>
-      <w:bookmarkEnd w:id="36"/>
-    </w:p>
     <w:sectPr>
       <w:pgSz w:w="11906" w:h="16838"/>
       <w:pgMar w:top="1417" w:right="1417" w:bottom="1134" w:left="1417" w:header="708" w:footer="708" w:gutter="0"/>
@@ -9394,7 +9601,7 @@
         <v:path o:extrusionok="f" gradientshapeok="t" o:connecttype="rect"/>
         <o:lock v:ext="edit" aspectratio="t"/>
       </v:shapetype>
-      <v:shape id="_x0000_i1030" type="#_x0000_t75" style="width:9pt;height:9pt" o:bullet="t">
+      <v:shape id="_x0000_i1033" type="#_x0000_t75" style="width:9pt;height:9pt" o:bullet="t">
         <v:imagedata r:id="rId1" o:title="BD14582_"/>
       </v:shape>
     </w:pict>
@@ -15132,7 +15339,7 @@
 </file>
 
 <file path=customXml/itemProps2.xml><?xml version="1.0" encoding="utf-8"?>
-<ds:datastoreItem xmlns:ds="http://schemas.openxmlformats.org/officeDocument/2006/customXml" ds:itemID="{8D148FA2-B6B2-4B6B-BB6A-D449F76C97B9}">
+<ds:datastoreItem xmlns:ds="http://schemas.openxmlformats.org/officeDocument/2006/customXml" ds:itemID="{2ABC922D-869D-429C-BEE1-B66775A0941B}">
   <ds:schemaRefs>
     <ds:schemaRef ds:uri="http://schemas.openxmlformats.org/officeDocument/2006/bibliography"/>
   </ds:schemaRefs>

</xml_diff>